<commit_message>
current iteration with working plane
</commit_message>
<xml_diff>
--- a/doc/vision statement.docx
+++ b/doc/vision statement.docx
@@ -51,18 +51,7 @@
           <w:sz w:val="22"/>
           <w:shd w:fill="auto" w:val="clear"/>
         </w:rPr>
-        <w:t xml:space="preserve">In ring mode, the goal is to fly through as many hoops as you can before time runs out. The hoops can be different sizes and their color will determine their point value. </w:t>
-      </w:r>
-      <w:r>
-        <w:rPr>
-          <w:rFonts w:ascii="Calibri" w:hAnsi="Calibri" w:cs="Calibri" w:eastAsia="Calibri"/>
-          <w:color w:val="auto"/>
-          <w:spacing w:val="0"/>
-          <w:position w:val="0"/>
-          <w:sz w:val="22"/>
-          <w:shd w:fill="auto" w:val="clear"/>
-        </w:rPr>
-        <w:t xml:space="preserve">The hoops will dissapear if they are not reached within a certain time. When they are very close to dissapearing they will flash slowly, flashing faster the closer it is to dissapearing. </w:t>
+        <w:t xml:space="preserve">In ring mode, the goal is to fly through as many hoops as you can before time runs out. The hoops can be different sizes and their color will determine their point value. The hoops will dissapear if they are not reached within a certain time. When they are very close to dissapearing they will flash slowly, flashing faster the closer it is to dissapearing. </w:t>
       </w:r>
     </w:p>
     <w:p>
@@ -140,7 +129,33 @@
           <w:sz w:val="22"/>
           <w:shd w:fill="auto" w:val="clear"/>
         </w:rPr>
-        <w:t xml:space="preserve">The game will have a main menu that allows the user to choose between the two modes. there will also be a puse menu</w:t>
+        <w:t xml:space="preserve">The game will have a main menu that allows the user to choose between the two modes. there will also be a pause menu.</w:t>
+      </w:r>
+    </w:p>
+    <w:p>
+      <w:pPr>
+        <w:spacing w:before="0" w:after="200" w:line="276"/>
+        <w:ind w:right="0" w:left="0" w:firstLine="0"/>
+        <w:jc w:val="left"/>
+        <w:rPr>
+          <w:rFonts w:ascii="Calibri" w:hAnsi="Calibri" w:cs="Calibri" w:eastAsia="Calibri"/>
+          <w:color w:val="auto"/>
+          <w:spacing w:val="0"/>
+          <w:position w:val="0"/>
+          <w:sz w:val="22"/>
+          <w:shd w:fill="auto" w:val="clear"/>
+        </w:rPr>
+      </w:pPr>
+      <w:r>
+        <w:rPr>
+          <w:rFonts w:ascii="Calibri" w:hAnsi="Calibri" w:cs="Calibri" w:eastAsia="Calibri"/>
+          <w:color w:val="auto"/>
+          <w:spacing w:val="0"/>
+          <w:position w:val="0"/>
+          <w:sz w:val="22"/>
+          <w:shd w:fill="auto" w:val="clear"/>
+        </w:rPr>
+        <w:t xml:space="preserve">once the game is completely functioning it will be transfered and made to work on a mobile platform.</w:t>
       </w:r>
     </w:p>
   </w:body>

</xml_diff>